<commit_message>
Add van de dag
</commit_message>
<xml_diff>
--- a/Documentatie Fifa/Fase 2/Globale-planning.docx
+++ b/Documentatie Fifa/Fase 2/Globale-planning.docx
@@ -22,7 +22,16 @@
             <w:tcW w:w="4675" w:type="dxa"/>
           </w:tcPr>
           <w:p>
-            <w:r>
+            <w:pPr>
+              <w:rPr>
+                <w:rFonts w:ascii="Times New Roman" w:hAnsi="Times New Roman" w:cs="Times New Roman"/>
+              </w:rPr>
+            </w:pPr>
+            <w:bookmarkStart w:id="0" w:name="_GoBack"/>
+            <w:r>
+              <w:rPr>
+                <w:rFonts w:ascii="Times New Roman" w:hAnsi="Times New Roman" w:cs="Times New Roman"/>
+              </w:rPr>
               <w:t>Planning</w:t>
             </w:r>
           </w:p>
@@ -34,6 +43,9 @@
           <w:p>
             <w:pPr>
               <w:cnfStyle w:val="100000000000" w:firstRow="1" w:lastRow="0" w:firstColumn="0" w:lastColumn="0" w:oddVBand="0" w:evenVBand="0" w:oddHBand="0" w:evenHBand="0" w:firstRowFirstColumn="0" w:firstRowLastColumn="0" w:lastRowFirstColumn="0" w:lastRowLastColumn="0"/>
+              <w:rPr>
+                <w:rFonts w:ascii="Times New Roman" w:hAnsi="Times New Roman" w:cs="Times New Roman"/>
+              </w:rPr>
             </w:pPr>
           </w:p>
         </w:tc>
@@ -48,7 +60,15 @@
             <w:tcW w:w="4675" w:type="dxa"/>
           </w:tcPr>
           <w:p>
-            <w:r>
+            <w:pPr>
+              <w:rPr>
+                <w:rFonts w:ascii="Times New Roman" w:hAnsi="Times New Roman" w:cs="Times New Roman"/>
+              </w:rPr>
+            </w:pPr>
+            <w:r>
+              <w:rPr>
+                <w:rFonts w:ascii="Times New Roman" w:hAnsi="Times New Roman" w:cs="Times New Roman"/>
+              </w:rPr>
               <w:t>Week 1</w:t>
             </w:r>
           </w:p>
@@ -60,8 +80,14 @@
           <w:p>
             <w:pPr>
               <w:cnfStyle w:val="000000100000" w:firstRow="0" w:lastRow="0" w:firstColumn="0" w:lastColumn="0" w:oddVBand="0" w:evenVBand="0" w:oddHBand="1" w:evenHBand="0" w:firstRowFirstColumn="0" w:firstRowLastColumn="0" w:lastRowFirstColumn="0" w:lastRowLastColumn="0"/>
-            </w:pPr>
-            <w:r>
+              <w:rPr>
+                <w:rFonts w:ascii="Times New Roman" w:hAnsi="Times New Roman" w:cs="Times New Roman"/>
+              </w:rPr>
+            </w:pPr>
+            <w:r>
+              <w:rPr>
+                <w:rFonts w:ascii="Times New Roman" w:hAnsi="Times New Roman" w:cs="Times New Roman"/>
+              </w:rPr>
               <w:t xml:space="preserve">Voorbereidingen + opzetten ontwikkel omgeving </w:t>
             </w:r>
           </w:p>
@@ -74,7 +100,15 @@
             <w:tcW w:w="4675" w:type="dxa"/>
           </w:tcPr>
           <w:p>
-            <w:r>
+            <w:pPr>
+              <w:rPr>
+                <w:rFonts w:ascii="Times New Roman" w:hAnsi="Times New Roman" w:cs="Times New Roman"/>
+              </w:rPr>
+            </w:pPr>
+            <w:r>
+              <w:rPr>
+                <w:rFonts w:ascii="Times New Roman" w:hAnsi="Times New Roman" w:cs="Times New Roman"/>
+              </w:rPr>
               <w:t>Week 2</w:t>
             </w:r>
           </w:p>
@@ -86,8 +120,14 @@
           <w:p>
             <w:pPr>
               <w:cnfStyle w:val="000000000000" w:firstRow="0" w:lastRow="0" w:firstColumn="0" w:lastColumn="0" w:oddVBand="0" w:evenVBand="0" w:oddHBand="0" w:evenHBand="0" w:firstRowFirstColumn="0" w:firstRowLastColumn="0" w:lastRowFirstColumn="0" w:lastRowLastColumn="0"/>
-            </w:pPr>
-            <w:r>
+              <w:rPr>
+                <w:rFonts w:ascii="Times New Roman" w:hAnsi="Times New Roman" w:cs="Times New Roman"/>
+              </w:rPr>
+            </w:pPr>
+            <w:r>
+              <w:rPr>
+                <w:rFonts w:ascii="Times New Roman" w:hAnsi="Times New Roman" w:cs="Times New Roman"/>
+              </w:rPr>
               <w:t>Ontwerpen</w:t>
             </w:r>
           </w:p>
@@ -103,7 +143,15 @@
             <w:tcW w:w="4675" w:type="dxa"/>
           </w:tcPr>
           <w:p>
-            <w:r>
+            <w:pPr>
+              <w:rPr>
+                <w:rFonts w:ascii="Times New Roman" w:hAnsi="Times New Roman" w:cs="Times New Roman"/>
+              </w:rPr>
+            </w:pPr>
+            <w:r>
+              <w:rPr>
+                <w:rFonts w:ascii="Times New Roman" w:hAnsi="Times New Roman" w:cs="Times New Roman"/>
+              </w:rPr>
               <w:t>Week 3</w:t>
             </w:r>
           </w:p>
@@ -115,8 +163,14 @@
           <w:p>
             <w:pPr>
               <w:cnfStyle w:val="000000100000" w:firstRow="0" w:lastRow="0" w:firstColumn="0" w:lastColumn="0" w:oddVBand="0" w:evenVBand="0" w:oddHBand="1" w:evenHBand="0" w:firstRowFirstColumn="0" w:firstRowLastColumn="0" w:lastRowFirstColumn="0" w:lastRowLastColumn="0"/>
-            </w:pPr>
-            <w:r>
+              <w:rPr>
+                <w:rFonts w:ascii="Times New Roman" w:hAnsi="Times New Roman" w:cs="Times New Roman"/>
+              </w:rPr>
+            </w:pPr>
+            <w:r>
+              <w:rPr>
+                <w:rFonts w:ascii="Times New Roman" w:hAnsi="Times New Roman" w:cs="Times New Roman"/>
+              </w:rPr>
               <w:t>Bouwen van de applicatie</w:t>
             </w:r>
           </w:p>
@@ -129,7 +183,15 @@
             <w:tcW w:w="4675" w:type="dxa"/>
           </w:tcPr>
           <w:p>
-            <w:r>
+            <w:pPr>
+              <w:rPr>
+                <w:rFonts w:ascii="Times New Roman" w:hAnsi="Times New Roman" w:cs="Times New Roman"/>
+              </w:rPr>
+            </w:pPr>
+            <w:r>
+              <w:rPr>
+                <w:rFonts w:ascii="Times New Roman" w:hAnsi="Times New Roman" w:cs="Times New Roman"/>
+              </w:rPr>
               <w:t>Week 4</w:t>
             </w:r>
           </w:p>
@@ -141,8 +203,14 @@
           <w:p>
             <w:pPr>
               <w:cnfStyle w:val="000000000000" w:firstRow="0" w:lastRow="0" w:firstColumn="0" w:lastColumn="0" w:oddVBand="0" w:evenVBand="0" w:oddHBand="0" w:evenHBand="0" w:firstRowFirstColumn="0" w:firstRowLastColumn="0" w:lastRowFirstColumn="0" w:lastRowLastColumn="0"/>
-            </w:pPr>
-            <w:r>
+              <w:rPr>
+                <w:rFonts w:ascii="Times New Roman" w:hAnsi="Times New Roman" w:cs="Times New Roman"/>
+              </w:rPr>
+            </w:pPr>
+            <w:r>
+              <w:rPr>
+                <w:rFonts w:ascii="Times New Roman" w:hAnsi="Times New Roman" w:cs="Times New Roman"/>
+              </w:rPr>
               <w:t>Bouwen van de applicatie</w:t>
             </w:r>
           </w:p>
@@ -158,7 +226,15 @@
             <w:tcW w:w="4675" w:type="dxa"/>
           </w:tcPr>
           <w:p>
-            <w:r>
+            <w:pPr>
+              <w:rPr>
+                <w:rFonts w:ascii="Times New Roman" w:hAnsi="Times New Roman" w:cs="Times New Roman"/>
+              </w:rPr>
+            </w:pPr>
+            <w:r>
+              <w:rPr>
+                <w:rFonts w:ascii="Times New Roman" w:hAnsi="Times New Roman" w:cs="Times New Roman"/>
+              </w:rPr>
               <w:t>Week 5</w:t>
             </w:r>
           </w:p>
@@ -170,8 +246,14 @@
           <w:p>
             <w:pPr>
               <w:cnfStyle w:val="000000100000" w:firstRow="0" w:lastRow="0" w:firstColumn="0" w:lastColumn="0" w:oddVBand="0" w:evenVBand="0" w:oddHBand="1" w:evenHBand="0" w:firstRowFirstColumn="0" w:firstRowLastColumn="0" w:lastRowFirstColumn="0" w:lastRowLastColumn="0"/>
-            </w:pPr>
-            <w:r>
+              <w:rPr>
+                <w:rFonts w:ascii="Times New Roman" w:hAnsi="Times New Roman" w:cs="Times New Roman"/>
+              </w:rPr>
+            </w:pPr>
+            <w:r>
+              <w:rPr>
+                <w:rFonts w:ascii="Times New Roman" w:hAnsi="Times New Roman" w:cs="Times New Roman"/>
+              </w:rPr>
               <w:t>Bouwen van de applicatie</w:t>
             </w:r>
           </w:p>
@@ -184,7 +266,15 @@
             <w:tcW w:w="4675" w:type="dxa"/>
           </w:tcPr>
           <w:p>
-            <w:r>
+            <w:pPr>
+              <w:rPr>
+                <w:rFonts w:ascii="Times New Roman" w:hAnsi="Times New Roman" w:cs="Times New Roman"/>
+              </w:rPr>
+            </w:pPr>
+            <w:r>
+              <w:rPr>
+                <w:rFonts w:ascii="Times New Roman" w:hAnsi="Times New Roman" w:cs="Times New Roman"/>
+              </w:rPr>
               <w:t>Week 6</w:t>
             </w:r>
           </w:p>
@@ -196,11 +286,20 @@
           <w:p>
             <w:pPr>
               <w:cnfStyle w:val="000000000000" w:firstRow="0" w:lastRow="0" w:firstColumn="0" w:lastColumn="0" w:oddVBand="0" w:evenVBand="0" w:oddHBand="0" w:evenHBand="0" w:firstRowFirstColumn="0" w:firstRowLastColumn="0" w:lastRowFirstColumn="0" w:lastRowLastColumn="0"/>
-            </w:pPr>
-            <w:r>
+              <w:rPr>
+                <w:rFonts w:ascii="Times New Roman" w:hAnsi="Times New Roman" w:cs="Times New Roman"/>
+              </w:rPr>
+            </w:pPr>
+            <w:r>
+              <w:rPr>
+                <w:rFonts w:ascii="Times New Roman" w:hAnsi="Times New Roman" w:cs="Times New Roman"/>
+              </w:rPr>
               <w:t>Bouwen van de applicatie</w:t>
             </w:r>
             <w:r>
+              <w:rPr>
+                <w:rFonts w:ascii="Times New Roman" w:hAnsi="Times New Roman" w:cs="Times New Roman"/>
+              </w:rPr>
               <w:t xml:space="preserve"> (Inleveren webapplicatie + het geven van een presentatie) </w:t>
             </w:r>
           </w:p>
@@ -216,7 +315,15 @@
             <w:tcW w:w="4675" w:type="dxa"/>
           </w:tcPr>
           <w:p>
-            <w:r>
+            <w:pPr>
+              <w:rPr>
+                <w:rFonts w:ascii="Times New Roman" w:hAnsi="Times New Roman" w:cs="Times New Roman"/>
+              </w:rPr>
+            </w:pPr>
+            <w:r>
+              <w:rPr>
+                <w:rFonts w:ascii="Times New Roman" w:hAnsi="Times New Roman" w:cs="Times New Roman"/>
+              </w:rPr>
               <w:t>Week 7</w:t>
             </w:r>
           </w:p>
@@ -228,17 +335,27 @@
           <w:p>
             <w:pPr>
               <w:cnfStyle w:val="000000100000" w:firstRow="0" w:lastRow="0" w:firstColumn="0" w:lastColumn="0" w:oddVBand="0" w:evenVBand="0" w:oddHBand="1" w:evenHBand="0" w:firstRowFirstColumn="0" w:firstRowLastColumn="0" w:lastRowFirstColumn="0" w:lastRowLastColumn="0"/>
-            </w:pPr>
-            <w:r>
+              <w:rPr>
+                <w:rFonts w:ascii="Times New Roman" w:hAnsi="Times New Roman" w:cs="Times New Roman"/>
+              </w:rPr>
+            </w:pPr>
+            <w:r>
+              <w:rPr>
+                <w:rFonts w:ascii="Times New Roman" w:hAnsi="Times New Roman" w:cs="Times New Roman"/>
+              </w:rPr>
               <w:t>Bouwen van de applicatie(Inleveren C# applicatie + het geven van een presentatie + inleveren evaluatie verslag)</w:t>
             </w:r>
           </w:p>
         </w:tc>
       </w:tr>
+      <w:bookmarkEnd w:id="0"/>
     </w:tbl>
     <w:p>
-      <w:bookmarkStart w:id="0" w:name="_GoBack"/>
-      <w:bookmarkEnd w:id="0"/>
+      <w:pPr>
+        <w:rPr>
+          <w:rFonts w:ascii="Times New Roman" w:hAnsi="Times New Roman" w:cs="Times New Roman"/>
+        </w:rPr>
+      </w:pPr>
     </w:p>
     <w:sectPr>
       <w:pgSz w:w="12240" w:h="15840"/>

</xml_diff>